<commit_message>
final final new completed word document
</commit_message>
<xml_diff>
--- a/daqg 2 finished document.docx
+++ b/daqg 2 finished document.docx
@@ -1,6 +1,6 @@
 
 <file path=word/document.xml><?xml version="1.0" encoding="utf-8"?>
-<w:document xmlns:wpc="http://schemas.microsoft.com/office/word/2010/wordprocessingCanvas" xmlns:cx="http://schemas.microsoft.com/office/drawing/2014/chartex" xmlns:cx1="http://schemas.microsoft.com/office/drawing/2015/9/8/chartex" xmlns:cx2="http://schemas.microsoft.com/office/drawing/2015/10/21/chartex" xmlns:cx3="http://schemas.microsoft.com/office/drawing/2016/5/9/chartex" xmlns:cx4="http://schemas.microsoft.com/office/drawing/2016/5/10/chartex" xmlns:cx5="http://schemas.microsoft.com/office/drawing/2016/5/11/chartex" xmlns:mc="http://schemas.openxmlformats.org/markup-compatibility/2006" xmlns:o="urn:schemas-microsoft-com:office:office" xmlns:r="http://schemas.openxmlformats.org/officeDocument/2006/relationships" xmlns:m="http://schemas.openxmlformats.org/officeDocument/2006/math" xmlns:v="urn:schemas-microsoft-com:vml" xmlns:wp14="http://schemas.microsoft.com/office/word/2010/wordprocessingDrawing" xmlns:wp="http://schemas.openxmlformats.org/drawingml/2006/wordprocessingDrawing" xmlns:w10="urn:schemas-microsoft-com:office:word" xmlns:w="http://schemas.openxmlformats.org/wordprocessingml/2006/main" xmlns:w14="http://schemas.microsoft.com/office/word/2010/wordml" xmlns:w15="http://schemas.microsoft.com/office/word/2012/wordml" xmlns:w16se="http://schemas.microsoft.com/office/word/2015/wordml/symex" xmlns:wpg="http://schemas.microsoft.com/office/word/2010/wordprocessingGroup" xmlns:wpi="http://schemas.microsoft.com/office/word/2010/wordprocessingInk" xmlns:wne="http://schemas.microsoft.com/office/word/2006/wordml" xmlns:wps="http://schemas.microsoft.com/office/word/2010/wordprocessingShape" mc:Ignorable="w14 w15 w16se wp14">
+<w:document xmlns:wpc="http://schemas.microsoft.com/office/word/2010/wordprocessingCanvas" xmlns:cx="http://schemas.microsoft.com/office/drawing/2014/chartex" xmlns:cx1="http://schemas.microsoft.com/office/drawing/2015/9/8/chartex" xmlns:mc="http://schemas.openxmlformats.org/markup-compatibility/2006" xmlns:o="urn:schemas-microsoft-com:office:office" xmlns:r="http://schemas.openxmlformats.org/officeDocument/2006/relationships" xmlns:m="http://schemas.openxmlformats.org/officeDocument/2006/math" xmlns:v="urn:schemas-microsoft-com:vml" xmlns:wp14="http://schemas.microsoft.com/office/word/2010/wordprocessingDrawing" xmlns:wp="http://schemas.openxmlformats.org/drawingml/2006/wordprocessingDrawing" xmlns:w10="urn:schemas-microsoft-com:office:word" xmlns:w="http://schemas.openxmlformats.org/wordprocessingml/2006/main" xmlns:w14="http://schemas.microsoft.com/office/word/2010/wordml" xmlns:w15="http://schemas.microsoft.com/office/word/2012/wordml" xmlns:w16se="http://schemas.microsoft.com/office/word/2015/wordml/symex" xmlns:wpg="http://schemas.microsoft.com/office/word/2010/wordprocessingGroup" xmlns:wpi="http://schemas.microsoft.com/office/word/2010/wordprocessingInk" xmlns:wne="http://schemas.microsoft.com/office/word/2006/wordml" xmlns:wps="http://schemas.microsoft.com/office/word/2010/wordprocessingShape" mc:Ignorable="w14 w15 w16se wp14">
   <w:body>
     <w:p>
       <w:pPr>
@@ -21,7 +21,21 @@
         <w:rPr>
           <w:b/>
         </w:rPr>
-        <w:t>By John Kelly, Hugh J Boyle, Kieran Thompson, Eoin Gallen and Connor Doherty</w:t>
+        <w:t xml:space="preserve">By John Kelly, Hugh J Boyle, Kieran Thompson, Eoin </w:t>
+      </w:r>
+      <w:proofErr w:type="spellStart"/>
+      <w:r>
+        <w:rPr>
+          <w:b/>
+        </w:rPr>
+        <w:t>Gallen</w:t>
+      </w:r>
+      <w:proofErr w:type="spellEnd"/>
+      <w:r>
+        <w:rPr>
+          <w:b/>
+        </w:rPr>
+        <w:t xml:space="preserve"> and Connor Doherty</w:t>
       </w:r>
       <w:bookmarkEnd w:id="0"/>
     </w:p>
@@ -919,31 +933,81 @@
           <w:lang w:val="en-US"/>
         </w:rPr>
       </w:pPr>
+      <w:proofErr w:type="spellStart"/>
       <w:r>
         <w:rPr>
           <w:lang w:val="en-US"/>
         </w:rPr>
         <w:t>JaCoCo</w:t>
       </w:r>
-    </w:p>
-    <w:p>
-      <w:pPr>
-        <w:rPr>
-          <w:lang w:val="en-US"/>
-        </w:rPr>
-      </w:pPr>
-    </w:p>
-    <w:p>
-      <w:pPr>
-        <w:rPr>
-          <w:lang w:val="en-US"/>
-        </w:rPr>
-      </w:pPr>
-      <w:r>
-        <w:rPr>
-          <w:lang w:val="en-US"/>
-        </w:rPr>
-        <w:t xml:space="preserve">JaCoCo is a plugin for the Eclipse IDE which generates code coverage reports on testing run in the Java programming language. </w:t>
+      <w:proofErr w:type="spellEnd"/>
+    </w:p>
+    <w:p>
+      <w:pPr>
+        <w:rPr>
+          <w:lang w:val="en-US"/>
+        </w:rPr>
+      </w:pPr>
+    </w:p>
+    <w:p>
+      <w:pPr>
+        <w:rPr>
+          <w:lang w:val="en-US"/>
+        </w:rPr>
+      </w:pPr>
+      <w:proofErr w:type="spellStart"/>
+      <w:r>
+        <w:rPr>
+          <w:lang w:val="en-US"/>
+        </w:rPr>
+        <w:t>JaCoCo</w:t>
+      </w:r>
+      <w:proofErr w:type="spellEnd"/>
+      <w:r>
+        <w:rPr>
+          <w:lang w:val="en-US"/>
+        </w:rPr>
+        <w:t xml:space="preserve"> is a plugin for the Eclipse IDE which generates code coverage reports on testing run in the Java programming language. </w:t>
+      </w:r>
+      <w:r>
+        <w:rPr>
+          <w:lang w:val="en-US"/>
+        </w:rPr>
+        <w:t xml:space="preserve"> </w:t>
+      </w:r>
+      <w:proofErr w:type="spellStart"/>
+      <w:r>
+        <w:rPr>
+          <w:lang w:val="en-US"/>
+        </w:rPr>
+        <w:t>JaCoCo</w:t>
+      </w:r>
+      <w:proofErr w:type="spellEnd"/>
+      <w:r>
+        <w:rPr>
+          <w:lang w:val="en-US"/>
+        </w:rPr>
+        <w:t xml:space="preserve"> was used in the project for </w:t>
+      </w:r>
+      <w:r>
+        <w:rPr>
+          <w:lang w:val="en-US"/>
+        </w:rPr>
+        <w:t xml:space="preserve">measuring the code </w:t>
+      </w:r>
+      <w:proofErr w:type="gramStart"/>
+      <w:r>
+        <w:rPr>
+          <w:lang w:val="en-US"/>
+        </w:rPr>
+        <w:t>coverage  of</w:t>
+      </w:r>
+      <w:proofErr w:type="gramEnd"/>
+      <w:r>
+        <w:rPr>
+          <w:lang w:val="en-US"/>
+        </w:rPr>
+        <w:t xml:space="preserve"> the J-unit tests of the java methods.</w:t>
       </w:r>
     </w:p>
     <w:p>
@@ -962,7 +1026,7 @@
       <w:r>
         <w:rPr>
           <w:noProof/>
-          <w:lang w:val="en-GB" w:eastAsia="en-GB"/>
+          <w:lang w:eastAsia="en-IE"/>
         </w:rPr>
         <w:drawing>
           <wp:inline distT="0" distB="0" distL="0" distR="0" wp14:anchorId="3F9F5409" wp14:editId="5E67C019">
@@ -1070,13 +1134,31 @@
         </w:rPr>
         <w:t xml:space="preserve"> reports and agile boards to view work to be done, in progress and work completed.</w:t>
       </w:r>
+      <w:r>
+        <w:rPr>
+          <w:lang w:val="en-US"/>
+        </w:rPr>
+        <w:t xml:space="preserve"> It was used in this project for assigning tasks to individual team members, collaboration between team members and </w:t>
+      </w:r>
+      <w:r>
+        <w:rPr>
+          <w:lang w:val="en-US"/>
+        </w:rPr>
+        <w:t>creating</w:t>
+      </w:r>
+      <w:r>
+        <w:rPr>
+          <w:lang w:val="en-US"/>
+        </w:rPr>
+        <w:t xml:space="preserve"> sprints from the backlog of tasks.</w:t>
+      </w:r>
     </w:p>
     <w:p/>
     <w:p>
       <w:r>
         <w:rPr>
           <w:noProof/>
-          <w:lang w:val="en-GB" w:eastAsia="en-GB"/>
+          <w:lang w:eastAsia="en-IE"/>
         </w:rPr>
         <w:drawing>
           <wp:inline distT="0" distB="0" distL="0" distR="0" wp14:anchorId="1209BA3B" wp14:editId="1A3A2A40">
@@ -1167,6 +1249,44 @@
         </w:rPr>
         <w:t>Junit is a Java library which helps automate the running of Unit tests. It is available to run inside the IDE Eclipse and provides clear visual feedback on the outcome of the tests.</w:t>
       </w:r>
+      <w:r>
+        <w:rPr>
+          <w:lang w:val="en-US"/>
+        </w:rPr>
+        <w:t xml:space="preserve"> In this project we created one Junit test, on the “</w:t>
+      </w:r>
+      <w:proofErr w:type="spellStart"/>
+      <w:r>
+        <w:rPr>
+          <w:lang w:val="en-US"/>
+        </w:rPr>
+        <w:t>MongoConnection</w:t>
+      </w:r>
+      <w:proofErr w:type="spellEnd"/>
+      <w:r>
+        <w:rPr>
+          <w:lang w:val="en-US"/>
+        </w:rPr>
+        <w:t>” method</w:t>
+      </w:r>
+      <w:r>
+        <w:rPr>
+          <w:lang w:val="en-US"/>
+        </w:rPr>
+        <w:t xml:space="preserve">. From this example we </w:t>
+      </w:r>
+      <w:r>
+        <w:rPr>
+          <w:lang w:val="en-US"/>
+        </w:rPr>
+        <w:t>can see how automatic tests can be run for every build of the system.</w:t>
+      </w:r>
+      <w:r>
+        <w:rPr>
+          <w:lang w:val="en-US"/>
+        </w:rPr>
+        <w:t xml:space="preserve"> </w:t>
+      </w:r>
     </w:p>
     <w:p>
       <w:pPr>
@@ -1184,7 +1304,7 @@
       <w:r>
         <w:rPr>
           <w:noProof/>
-          <w:lang w:val="en-GB" w:eastAsia="en-GB"/>
+          <w:lang w:eastAsia="en-IE"/>
         </w:rPr>
         <w:drawing>
           <wp:inline distT="0" distB="0" distL="0" distR="0" wp14:anchorId="1A8F9499" wp14:editId="114483A2">
@@ -1259,6 +1379,8 @@
       <w:pPr>
         <w:pStyle w:val="Heading1"/>
       </w:pPr>
+      <w:bookmarkStart w:id="1" w:name="_GoBack"/>
+      <w:bookmarkEnd w:id="1"/>
       <w:r>
         <w:t xml:space="preserve">JRAT </w:t>
       </w:r>
@@ -1281,7 +1403,27 @@
           <w:szCs w:val="19"/>
           <w:shd w:val="clear" w:color="auto" w:fill="FFFFFF"/>
         </w:rPr>
-        <w:t>Within this project JRAT analysed the code by inserting two lines of code</w:t>
+        <w:t>Within this project JRAT</w:t>
+      </w:r>
+      <w:r>
+        <w:rPr>
+          <w:rFonts w:cstheme="minorHAnsi"/>
+          <w:color w:val="000000"/>
+          <w:sz w:val="24"/>
+          <w:szCs w:val="19"/>
+          <w:shd w:val="clear" w:color="auto" w:fill="FFFFFF"/>
+        </w:rPr>
+        <w:t xml:space="preserve"> should have</w:t>
+      </w:r>
+      <w:r>
+        <w:rPr>
+          <w:rFonts w:cstheme="minorHAnsi"/>
+          <w:color w:val="000000"/>
+          <w:sz w:val="24"/>
+          <w:szCs w:val="19"/>
+          <w:shd w:val="clear" w:color="auto" w:fill="FFFFFF"/>
+        </w:rPr>
+        <w:t xml:space="preserve"> analysed the code by inserting two lines of code</w:t>
       </w:r>
       <w:r>
         <w:rPr>
@@ -1292,6 +1434,26 @@
           <w:shd w:val="clear" w:color="auto" w:fill="FFFFFF"/>
         </w:rPr>
         <w:t>.</w:t>
+      </w:r>
+      <w:r>
+        <w:rPr>
+          <w:rFonts w:ascii="Verdana" w:hAnsi="Verdana"/>
+          <w:color w:val="000000"/>
+          <w:sz w:val="19"/>
+          <w:szCs w:val="19"/>
+          <w:shd w:val="clear" w:color="auto" w:fill="FFFFFF"/>
+        </w:rPr>
+        <w:t xml:space="preserve"> Unfortunately, after much failed initialisation attempts it was decided by the team to abandon efforts for time restraints</w:t>
+      </w:r>
+      <w:r>
+        <w:rPr>
+          <w:rFonts w:ascii="Verdana" w:hAnsi="Verdana"/>
+          <w:color w:val="000000"/>
+          <w:sz w:val="19"/>
+          <w:szCs w:val="19"/>
+          <w:shd w:val="clear" w:color="auto" w:fill="FFFFFF"/>
+        </w:rPr>
+        <w:t xml:space="preserve"> but this would have been the desired method.</w:t>
       </w:r>
     </w:p>
     <w:p>
@@ -1331,6 +1493,7 @@
           <w:lang w:eastAsia="en-IE"/>
         </w:rPr>
       </w:pPr>
+      <w:proofErr w:type="gramStart"/>
       <w:r>
         <w:rPr>
           <w:rFonts w:ascii="Courier New" w:eastAsia="Times New Roman" w:hAnsi="Courier New" w:cs="Courier New"/>
@@ -1339,7 +1502,18 @@
           <w:szCs w:val="17"/>
           <w:lang w:eastAsia="en-IE"/>
         </w:rPr>
-        <w:t xml:space="preserve">java </w:t>
+        <w:t>java</w:t>
+      </w:r>
+      <w:proofErr w:type="gramEnd"/>
+      <w:r>
+        <w:rPr>
+          <w:rFonts w:ascii="Courier New" w:eastAsia="Times New Roman" w:hAnsi="Courier New" w:cs="Courier New"/>
+          <w:color w:val="00FF00"/>
+          <w:sz w:val="17"/>
+          <w:szCs w:val="17"/>
+          <w:lang w:eastAsia="en-IE"/>
+        </w:rPr>
+        <w:t xml:space="preserve"> </w:t>
       </w:r>
       <w:r>
         <w:rPr>
@@ -1351,8 +1525,22 @@
           <w:szCs w:val="17"/>
           <w:lang w:eastAsia="en-IE"/>
         </w:rPr>
-        <w:t>-javaagent:shiftone-jrat.jar</w:t>
-      </w:r>
+        <w:t>-</w:t>
+      </w:r>
+      <w:proofErr w:type="spellStart"/>
+      <w:r>
+        <w:rPr>
+          <w:rFonts w:ascii="Courier New" w:eastAsia="Times New Roman" w:hAnsi="Courier New" w:cs="Courier New"/>
+          <w:b/>
+          <w:bCs/>
+          <w:color w:val="00FF00"/>
+          <w:sz w:val="17"/>
+          <w:szCs w:val="17"/>
+          <w:lang w:eastAsia="en-IE"/>
+        </w:rPr>
+        <w:t>javaagent:shiftone-jrat.jar</w:t>
+      </w:r>
+      <w:proofErr w:type="spellEnd"/>
       <w:r>
         <w:rPr>
           <w:rFonts w:ascii="Courier New" w:eastAsia="Times New Roman" w:hAnsi="Courier New" w:cs="Courier New"/>
@@ -1439,13 +1627,23 @@
           <w:szCs w:val="17"/>
         </w:rPr>
       </w:pPr>
+      <w:proofErr w:type="gramStart"/>
       <w:r>
         <w:rPr>
           <w:color w:val="00FF00"/>
           <w:sz w:val="17"/>
           <w:szCs w:val="17"/>
         </w:rPr>
-        <w:t>java -Xmx256M -jar shiftone-jrat.jar</w:t>
+        <w:t>java</w:t>
+      </w:r>
+      <w:proofErr w:type="gramEnd"/>
+      <w:r>
+        <w:rPr>
+          <w:color w:val="00FF00"/>
+          <w:sz w:val="17"/>
+          <w:szCs w:val="17"/>
+        </w:rPr>
+        <w:t xml:space="preserve"> -Xmx256M -jar shiftone-jrat.jar</w:t>
       </w:r>
     </w:p>
     <w:p>
@@ -1517,7 +1715,6 @@
         <w:pStyle w:val="Heading1"/>
       </w:pPr>
       <w:r>
-        <w:lastRenderedPageBreak/>
         <w:t>Scrum</w:t>
       </w:r>
     </w:p>
@@ -1533,7 +1730,21 @@
           <w:sz w:val="24"/>
           <w:szCs w:val="24"/>
         </w:rPr>
-        <w:t>This process occurred twice to three times a week for the team. Meetings often on Monday, Wednesday and Thursday. The scrum was used to evaluate the work used within that week by asking 3 simple questions, what did a team member do? What problems they encountered? And what was that member going to do next?</w:t>
+        <w:t xml:space="preserve">This process occurred twice to three times a week for the team. Meetings often on Monday, Wednesday and Thursday. The scrum was used to evaluate the work used within that week </w:t>
+      </w:r>
+      <w:r>
+        <w:rPr>
+          <w:sz w:val="24"/>
+          <w:szCs w:val="24"/>
+        </w:rPr>
+        <w:t xml:space="preserve">and gave continuous feedback </w:t>
+      </w:r>
+      <w:r>
+        <w:rPr>
+          <w:sz w:val="24"/>
+          <w:szCs w:val="24"/>
+        </w:rPr>
+        <w:t>by asking 3 simple questions, what did a team member do? What problems they encountered? And what was that member going to do next?</w:t>
       </w:r>
     </w:p>
     <w:p>
@@ -1550,6 +1761,13 @@
         </w:rPr>
         <w:t>These meetings were essential in developing the product, as it helped the group to work as unit, become integrated in each other’s work and planning the scope of the project in all areas from database, java backend and the Angular front-end making the new approaches and technologies easier to use.</w:t>
       </w:r>
+      <w:r>
+        <w:rPr>
+          <w:sz w:val="24"/>
+          <w:szCs w:val="24"/>
+        </w:rPr>
+        <w:t xml:space="preserve"> </w:t>
+      </w:r>
     </w:p>
     <w:p/>
     <w:p>
@@ -1677,8 +1895,40 @@
           <w:sz w:val="24"/>
           <w:szCs w:val="24"/>
         </w:rPr>
-        <w:t>Connor Doherty and Eoin Gallen decided to work on the database. As a team we decided that MongoDB was a good fit for our project as it uses NoSQL which they both were in the process of learning.</w:t>
-      </w:r>
+        <w:t xml:space="preserve">Connor Doherty and Eoin </w:t>
+      </w:r>
+      <w:proofErr w:type="spellStart"/>
+      <w:r>
+        <w:rPr>
+          <w:sz w:val="24"/>
+          <w:szCs w:val="24"/>
+        </w:rPr>
+        <w:t>Gallen</w:t>
+      </w:r>
+      <w:proofErr w:type="spellEnd"/>
+      <w:r>
+        <w:rPr>
+          <w:sz w:val="24"/>
+          <w:szCs w:val="24"/>
+        </w:rPr>
+        <w:t xml:space="preserve"> decided to work on the database. As a team we decided that MongoDB was a good fit for our project as it uses NoSQL which they both were in the process of learning.</w:t>
+      </w:r>
+    </w:p>
+    <w:p>
+      <w:pPr>
+        <w:rPr>
+          <w:sz w:val="24"/>
+          <w:szCs w:val="24"/>
+        </w:rPr>
+      </w:pPr>
+    </w:p>
+    <w:p>
+      <w:pPr>
+        <w:rPr>
+          <w:sz w:val="24"/>
+          <w:szCs w:val="24"/>
+        </w:rPr>
+      </w:pPr>
     </w:p>
     <w:p>
       <w:pPr>
@@ -1708,7 +1958,6 @@
           <w:sz w:val="24"/>
           <w:szCs w:val="24"/>
         </w:rPr>
-        <w:lastRenderedPageBreak/>
         <w:t>Hugh Boyle is our most experienced Java developer, so he decided that he was comfortable to manage the java middle layer.</w:t>
       </w:r>
     </w:p>
@@ -1842,13 +2091,23 @@
           <w:szCs w:val="24"/>
         </w:rPr>
       </w:pPr>
+      <w:proofErr w:type="gramStart"/>
       <w:r>
         <w:rPr>
           <w:i/>
           <w:sz w:val="24"/>
           <w:szCs w:val="24"/>
         </w:rPr>
-        <w:t xml:space="preserve">git clone </w:t>
+        <w:t>git</w:t>
+      </w:r>
+      <w:proofErr w:type="gramEnd"/>
+      <w:r>
+        <w:rPr>
+          <w:i/>
+          <w:sz w:val="24"/>
+          <w:szCs w:val="24"/>
+        </w:rPr>
+        <w:t xml:space="preserve"> clone </w:t>
       </w:r>
       <w:hyperlink r:id="rId8" w:history="1">
         <w:r>
@@ -1912,13 +2171,23 @@
           <w:szCs w:val="24"/>
         </w:rPr>
       </w:pPr>
+      <w:proofErr w:type="gramStart"/>
       <w:r>
         <w:rPr>
           <w:i/>
           <w:sz w:val="24"/>
           <w:szCs w:val="24"/>
         </w:rPr>
-        <w:t>git add .</w:t>
+        <w:t>git</w:t>
+      </w:r>
+      <w:proofErr w:type="gramEnd"/>
+      <w:r>
+        <w:rPr>
+          <w:i/>
+          <w:sz w:val="24"/>
+          <w:szCs w:val="24"/>
+        </w:rPr>
+        <w:t xml:space="preserve"> add .</w:t>
       </w:r>
     </w:p>
     <w:p>
@@ -1930,13 +2199,23 @@
           <w:szCs w:val="24"/>
         </w:rPr>
       </w:pPr>
+      <w:proofErr w:type="gramStart"/>
       <w:r>
         <w:rPr>
           <w:i/>
           <w:sz w:val="24"/>
           <w:szCs w:val="24"/>
         </w:rPr>
-        <w:t>git commit –m ‘appropriate message here’</w:t>
+        <w:t>git</w:t>
+      </w:r>
+      <w:proofErr w:type="gramEnd"/>
+      <w:r>
+        <w:rPr>
+          <w:i/>
+          <w:sz w:val="24"/>
+          <w:szCs w:val="24"/>
+        </w:rPr>
+        <w:t xml:space="preserve"> commit –m ‘appropriate message here’</w:t>
       </w:r>
     </w:p>
     <w:p>
@@ -1948,13 +2227,23 @@
           <w:szCs w:val="24"/>
         </w:rPr>
       </w:pPr>
+      <w:proofErr w:type="gramStart"/>
       <w:r>
         <w:rPr>
           <w:i/>
           <w:sz w:val="24"/>
           <w:szCs w:val="24"/>
         </w:rPr>
-        <w:t>git push origin master</w:t>
+        <w:t>git</w:t>
+      </w:r>
+      <w:proofErr w:type="gramEnd"/>
+      <w:r>
+        <w:rPr>
+          <w:i/>
+          <w:sz w:val="24"/>
+          <w:szCs w:val="24"/>
+        </w:rPr>
+        <w:t xml:space="preserve"> push origin master</w:t>
       </w:r>
     </w:p>
     <w:p>
@@ -2017,14 +2306,35 @@
           <w:szCs w:val="24"/>
         </w:rPr>
       </w:pPr>
+      <w:proofErr w:type="gramStart"/>
       <w:r>
         <w:rPr>
           <w:i/>
           <w:sz w:val="24"/>
           <w:szCs w:val="24"/>
         </w:rPr>
-        <w:t>git branch branch_name</w:t>
-      </w:r>
+        <w:lastRenderedPageBreak/>
+        <w:t>git</w:t>
+      </w:r>
+      <w:proofErr w:type="gramEnd"/>
+      <w:r>
+        <w:rPr>
+          <w:i/>
+          <w:sz w:val="24"/>
+          <w:szCs w:val="24"/>
+        </w:rPr>
+        <w:t xml:space="preserve"> branch </w:t>
+      </w:r>
+      <w:proofErr w:type="spellStart"/>
+      <w:r>
+        <w:rPr>
+          <w:i/>
+          <w:sz w:val="24"/>
+          <w:szCs w:val="24"/>
+        </w:rPr>
+        <w:t>branch_name</w:t>
+      </w:r>
+      <w:proofErr w:type="spellEnd"/>
     </w:p>
     <w:p>
       <w:pPr>
@@ -2035,14 +2345,34 @@
           <w:szCs w:val="24"/>
         </w:rPr>
       </w:pPr>
+      <w:proofErr w:type="gramStart"/>
       <w:r>
         <w:rPr>
           <w:i/>
           <w:sz w:val="24"/>
           <w:szCs w:val="24"/>
         </w:rPr>
-        <w:t>git checkout branch_name</w:t>
-      </w:r>
+        <w:t>git</w:t>
+      </w:r>
+      <w:proofErr w:type="gramEnd"/>
+      <w:r>
+        <w:rPr>
+          <w:i/>
+          <w:sz w:val="24"/>
+          <w:szCs w:val="24"/>
+        </w:rPr>
+        <w:t xml:space="preserve"> checkout </w:t>
+      </w:r>
+      <w:proofErr w:type="spellStart"/>
+      <w:r>
+        <w:rPr>
+          <w:i/>
+          <w:sz w:val="24"/>
+          <w:szCs w:val="24"/>
+        </w:rPr>
+        <w:t>branch_name</w:t>
+      </w:r>
+      <w:proofErr w:type="spellEnd"/>
     </w:p>
     <w:p>
       <w:pPr>
@@ -2106,13 +2436,23 @@
           <w:szCs w:val="24"/>
         </w:rPr>
       </w:pPr>
+      <w:proofErr w:type="gramStart"/>
       <w:r>
         <w:rPr>
           <w:i/>
           <w:sz w:val="24"/>
           <w:szCs w:val="24"/>
         </w:rPr>
-        <w:t>git checkout master</w:t>
+        <w:t>git</w:t>
+      </w:r>
+      <w:proofErr w:type="gramEnd"/>
+      <w:r>
+        <w:rPr>
+          <w:i/>
+          <w:sz w:val="24"/>
+          <w:szCs w:val="24"/>
+        </w:rPr>
+        <w:t xml:space="preserve"> checkout master</w:t>
       </w:r>
     </w:p>
     <w:p>
@@ -2124,14 +2464,34 @@
           <w:szCs w:val="24"/>
         </w:rPr>
       </w:pPr>
+      <w:proofErr w:type="gramStart"/>
       <w:r>
         <w:rPr>
           <w:i/>
           <w:sz w:val="24"/>
           <w:szCs w:val="24"/>
         </w:rPr>
-        <w:t>git merge branch_name</w:t>
-      </w:r>
+        <w:t>git</w:t>
+      </w:r>
+      <w:proofErr w:type="gramEnd"/>
+      <w:r>
+        <w:rPr>
+          <w:i/>
+          <w:sz w:val="24"/>
+          <w:szCs w:val="24"/>
+        </w:rPr>
+        <w:t xml:space="preserve"> merge </w:t>
+      </w:r>
+      <w:proofErr w:type="spellStart"/>
+      <w:r>
+        <w:rPr>
+          <w:i/>
+          <w:sz w:val="24"/>
+          <w:szCs w:val="24"/>
+        </w:rPr>
+        <w:t>branch_name</w:t>
+      </w:r>
+      <w:proofErr w:type="spellEnd"/>
     </w:p>
     <w:p>
       <w:pPr>
@@ -2148,7 +2508,7 @@
           <w:noProof/>
           <w:sz w:val="24"/>
           <w:szCs w:val="24"/>
-          <w:lang w:val="en-GB" w:eastAsia="en-GB"/>
+          <w:lang w:eastAsia="en-IE"/>
         </w:rPr>
         <w:drawing>
           <wp:inline distT="0" distB="0" distL="0" distR="0" wp14:anchorId="5D1F14D9" wp14:editId="0C6F9F3A">
@@ -2268,14 +2628,34 @@
           <w:szCs w:val="24"/>
         </w:rPr>
       </w:pPr>
+      <w:proofErr w:type="gramStart"/>
       <w:r>
         <w:rPr>
           <w:i/>
           <w:sz w:val="24"/>
           <w:szCs w:val="24"/>
         </w:rPr>
-        <w:t>git branch –d branch_name</w:t>
-      </w:r>
+        <w:t>git</w:t>
+      </w:r>
+      <w:proofErr w:type="gramEnd"/>
+      <w:r>
+        <w:rPr>
+          <w:i/>
+          <w:sz w:val="24"/>
+          <w:szCs w:val="24"/>
+        </w:rPr>
+        <w:t xml:space="preserve"> branch –d </w:t>
+      </w:r>
+      <w:proofErr w:type="spellStart"/>
+      <w:r>
+        <w:rPr>
+          <w:i/>
+          <w:sz w:val="24"/>
+          <w:szCs w:val="24"/>
+        </w:rPr>
+        <w:t>branch_name</w:t>
+      </w:r>
+      <w:proofErr w:type="spellEnd"/>
     </w:p>
     <w:p>
       <w:pPr>
@@ -2500,7 +2880,7 @@
           <w:noProof/>
           <w:sz w:val="24"/>
           <w:szCs w:val="24"/>
-          <w:lang w:val="en-GB" w:eastAsia="en-GB"/>
+          <w:lang w:eastAsia="en-IE"/>
         </w:rPr>
         <w:drawing>
           <wp:inline distT="0" distB="0" distL="0" distR="0" wp14:anchorId="52A52F85" wp14:editId="261CE2F3">
@@ -2677,7 +3057,7 @@
           <w:noProof/>
           <w:sz w:val="24"/>
           <w:szCs w:val="24"/>
-          <w:lang w:val="en-GB" w:eastAsia="en-GB"/>
+          <w:lang w:eastAsia="en-IE"/>
         </w:rPr>
         <w:drawing>
           <wp:inline distT="0" distB="0" distL="0" distR="0" wp14:anchorId="30BF4719" wp14:editId="35176652">
@@ -2739,10 +3119,26 @@
       </w:pPr>
       <w:r>
         <w:rPr>
+          <w:sz w:val="24"/>
+          <w:szCs w:val="24"/>
+        </w:rPr>
+        <w:t>Image of some of the tools and technologies used to help implement the product.</w:t>
+      </w:r>
+    </w:p>
+    <w:p>
+      <w:pPr>
+        <w:jc w:val="center"/>
+        <w:rPr>
+          <w:sz w:val="24"/>
+          <w:szCs w:val="24"/>
+        </w:rPr>
+      </w:pPr>
+      <w:r>
+        <w:rPr>
           <w:noProof/>
           <w:sz w:val="24"/>
           <w:szCs w:val="24"/>
-          <w:lang w:val="en-GB" w:eastAsia="en-GB"/>
+          <w:lang w:eastAsia="en-IE"/>
         </w:rPr>
         <w:lastRenderedPageBreak/>
         <w:drawing>
@@ -2805,10 +3201,26 @@
       </w:pPr>
       <w:r>
         <w:rPr>
+          <w:sz w:val="24"/>
+          <w:szCs w:val="24"/>
+        </w:rPr>
+        <w:t>Product Research</w:t>
+      </w:r>
+    </w:p>
+    <w:p>
+      <w:pPr>
+        <w:jc w:val="center"/>
+        <w:rPr>
+          <w:sz w:val="24"/>
+          <w:szCs w:val="24"/>
+        </w:rPr>
+      </w:pPr>
+      <w:r>
+        <w:rPr>
           <w:noProof/>
           <w:sz w:val="24"/>
           <w:szCs w:val="24"/>
-          <w:lang w:val="en-GB" w:eastAsia="en-GB"/>
+          <w:lang w:eastAsia="en-IE"/>
         </w:rPr>
         <w:drawing>
           <wp:inline distT="0" distB="0" distL="0" distR="0" wp14:anchorId="7AC095B2" wp14:editId="493BC22D">
@@ -2887,132 +3299,6 @@
         </w:rPr>
       </w:pPr>
     </w:p>
-    <w:p>
-      <w:pPr>
-        <w:rPr>
-          <w:b/>
-          <w:sz w:val="24"/>
-          <w:szCs w:val="24"/>
-        </w:rPr>
-      </w:pPr>
-    </w:p>
-    <w:p>
-      <w:pPr>
-        <w:rPr>
-          <w:b/>
-          <w:sz w:val="24"/>
-          <w:szCs w:val="24"/>
-        </w:rPr>
-      </w:pPr>
-    </w:p>
-    <w:p>
-      <w:pPr>
-        <w:rPr>
-          <w:b/>
-          <w:sz w:val="24"/>
-          <w:szCs w:val="24"/>
-        </w:rPr>
-      </w:pPr>
-    </w:p>
-    <w:p>
-      <w:pPr>
-        <w:rPr>
-          <w:b/>
-          <w:sz w:val="24"/>
-          <w:szCs w:val="24"/>
-        </w:rPr>
-      </w:pPr>
-    </w:p>
-    <w:p>
-      <w:pPr>
-        <w:rPr>
-          <w:b/>
-          <w:sz w:val="24"/>
-          <w:szCs w:val="24"/>
-        </w:rPr>
-      </w:pPr>
-    </w:p>
-    <w:p>
-      <w:pPr>
-        <w:rPr>
-          <w:b/>
-          <w:sz w:val="24"/>
-          <w:szCs w:val="24"/>
-        </w:rPr>
-      </w:pPr>
-    </w:p>
-    <w:p>
-      <w:pPr>
-        <w:rPr>
-          <w:b/>
-          <w:sz w:val="24"/>
-          <w:szCs w:val="24"/>
-        </w:rPr>
-      </w:pPr>
-    </w:p>
-    <w:p>
-      <w:pPr>
-        <w:rPr>
-          <w:b/>
-          <w:sz w:val="24"/>
-          <w:szCs w:val="24"/>
-        </w:rPr>
-      </w:pPr>
-    </w:p>
-    <w:p>
-      <w:pPr>
-        <w:rPr>
-          <w:b/>
-          <w:sz w:val="24"/>
-          <w:szCs w:val="24"/>
-        </w:rPr>
-      </w:pPr>
-    </w:p>
-    <w:p>
-      <w:pPr>
-        <w:rPr>
-          <w:b/>
-          <w:sz w:val="24"/>
-          <w:szCs w:val="24"/>
-        </w:rPr>
-      </w:pPr>
-    </w:p>
-    <w:p>
-      <w:pPr>
-        <w:rPr>
-          <w:b/>
-          <w:sz w:val="24"/>
-          <w:szCs w:val="24"/>
-        </w:rPr>
-      </w:pPr>
-    </w:p>
-    <w:p>
-      <w:pPr>
-        <w:rPr>
-          <w:b/>
-          <w:sz w:val="24"/>
-          <w:szCs w:val="24"/>
-        </w:rPr>
-      </w:pPr>
-    </w:p>
-    <w:p>
-      <w:pPr>
-        <w:rPr>
-          <w:b/>
-          <w:sz w:val="24"/>
-          <w:szCs w:val="24"/>
-        </w:rPr>
-      </w:pPr>
-    </w:p>
-    <w:p>
-      <w:pPr>
-        <w:rPr>
-          <w:b/>
-          <w:sz w:val="24"/>
-          <w:szCs w:val="24"/>
-        </w:rPr>
-      </w:pPr>
-    </w:p>
     <w:p/>
     <w:p>
       <w:pPr>
@@ -3161,7 +3447,21 @@
         <w:rPr>
           <w:lang w:val="en-US"/>
         </w:rPr>
-        <w:t>Both the Manifesto and Principles of Agile development emphasize the importance of skilled and experienced individuals in the agile team. Having a team composed of five people who were completely new to Agile development is not a recipe for success.</w:t>
+        <w:t xml:space="preserve">Both the Manifesto and Principles of Agile development emphasize the importance of skilled and experienced individuals in the agile team. Having a team composed of five people who were completely new to </w:t>
+      </w:r>
+      <w:proofErr w:type="gramStart"/>
+      <w:r>
+        <w:rPr>
+          <w:lang w:val="en-US"/>
+        </w:rPr>
+        <w:t>Agile</w:t>
+      </w:r>
+      <w:proofErr w:type="gramEnd"/>
+      <w:r>
+        <w:rPr>
+          <w:lang w:val="en-US"/>
+        </w:rPr>
+        <w:t xml:space="preserve"> development is not a recipe for success.</w:t>
       </w:r>
     </w:p>
     <w:p>
@@ -3192,7 +3492,6 @@
         <w:rPr>
           <w:lang w:val="en-US"/>
         </w:rPr>
-        <w:lastRenderedPageBreak/>
         <w:t>There was good communication in the bi-weekly meeting that were held outside class. They were well attended and everybody shared information and ideas in a positive environment.</w:t>
       </w:r>
     </w:p>
@@ -3232,10 +3531,54 @@
         <w:rPr>
           <w:lang w:val="en-US"/>
         </w:rPr>
-        <w:t>My role in the project was mostly as the back-end Java developer. I wrote a method to connect to the MongoDB database developed by Connor and Eoin. I then wrote a method to set the quote amount, based on variables chosen by the user, and another method to return the quote amount, to be displayed to the user, on the webpage. I set up an example of a Junit test in the Eclipse IDE and also enabled JaCoCo for code coverage of the test. I wrote the Class Diagram for the project pushed all these to GitHub.</w:t>
-      </w:r>
-    </w:p>
-    <w:p/>
+        <w:t xml:space="preserve">My role in the project was mostly as the back-end Java developer. I wrote a method to connect to the MongoDB database developed by Connor and </w:t>
+      </w:r>
+      <w:proofErr w:type="spellStart"/>
+      <w:r>
+        <w:rPr>
+          <w:lang w:val="en-US"/>
+        </w:rPr>
+        <w:t>Eoin</w:t>
+      </w:r>
+      <w:proofErr w:type="spellEnd"/>
+      <w:r>
+        <w:rPr>
+          <w:lang w:val="en-US"/>
+        </w:rPr>
+        <w:t xml:space="preserve">. I then wrote a method to set the quote amount, based on variables chosen by the user, and another method to return the quote amount, to be displayed to the user, on the webpage. I set up an example of a Junit test in the Eclipse IDE and also enabled </w:t>
+      </w:r>
+      <w:proofErr w:type="spellStart"/>
+      <w:r>
+        <w:rPr>
+          <w:lang w:val="en-US"/>
+        </w:rPr>
+        <w:t>JaCoCo</w:t>
+      </w:r>
+      <w:proofErr w:type="spellEnd"/>
+      <w:r>
+        <w:rPr>
+          <w:lang w:val="en-US"/>
+        </w:rPr>
+        <w:t xml:space="preserve"> for code coverage of the test. I wrote the Class Diagram for the project pushed all these to GitHub.</w:t>
+      </w:r>
+    </w:p>
+    <w:p/>
+    <w:p>
+      <w:pPr>
+        <w:rPr>
+          <w:b/>
+          <w:u w:val="single"/>
+        </w:rPr>
+      </w:pPr>
+    </w:p>
+    <w:p>
+      <w:pPr>
+        <w:rPr>
+          <w:b/>
+          <w:u w:val="single"/>
+        </w:rPr>
+      </w:pPr>
+    </w:p>
     <w:p>
       <w:pPr>
         <w:rPr>
@@ -3258,6 +3601,7 @@
           <w:sz w:val="32"/>
           <w:u w:val="single"/>
         </w:rPr>
+        <w:lastRenderedPageBreak/>
         <w:t>Connor Doherty conclusion</w:t>
       </w:r>
     </w:p>
@@ -3276,17 +3620,21 @@
         </w:rPr>
       </w:pPr>
       <w:r>
-        <w:t xml:space="preserve">As part of the group project, I was assigned the job of creating the original database for the project. The database was to be a NoSQL database, and this was created using MongoDB. The database created held the fields required for the final project such as the personal details, quote etc and was stored with the appropriate data types. Having never previously used MongoDB I first completed the tutorial provided which gave me a basic insight into using this technology. Following this, I was able to set up a basic database and continuously add to it throughout the course of the project. I then attempted to host the database online using MLAB through the cloud hosting service AWS (Amazon Web Service), but unfortunately we could not establish a connection and so proceeded to export the database into a ‘.JSON’ extension file. This file was then pushed to the GitHub repository where team member Hugh was able to download the file to his laptop. We were then able to test the functionality of the database by creating a java test connection to ensure all data was working correctly. The test involved adding, editing and removing data from the database using a Java programme to do so. </w:t>
+        <w:t xml:space="preserve">As part of the group project, I was assigned the job of creating the original database for the project. The database was to be a NoSQL database, and this was created using MongoDB. The database created held the fields required for the final project such as the personal details, quote </w:t>
+      </w:r>
+      <w:proofErr w:type="spellStart"/>
+      <w:r>
+        <w:t>etc</w:t>
+      </w:r>
+      <w:proofErr w:type="spellEnd"/>
+      <w:r>
+        <w:t xml:space="preserve"> and was stored with the appropriate data types. Having never previously used MongoDB I first completed the tutorial provided which gave me a basic insight into using this technology. Following this, I was able to set up a basic database and continuously add to it throughout the course of the project. I then attempted to host the database online using MLAB through the cloud hosting service AWS (Amazon Web Service), but unfortunately we could not establish a connection and so proceeded to export the database into a ‘.JSON’ extension file. This file was then pushed to the GitHub repository where team member Hugh was able to download the file to his laptop. We were then able to test the functionality of the database by creating a java test connection to ensure all data was working correctly. The test involved adding, editing and removing data from the database using a Java programme to do so. </w:t>
       </w:r>
     </w:p>
     <w:p>
       <w:r>
         <w:tab/>
-        <w:t xml:space="preserve">As part of my contribution to the group, I also produced research documents and conclusions on Aviva healthcare in order to provide an estimate of the mathematical algorithms we could use to determine the cost of each policy type. Additionally, I also made use of Jira as a mechanism for adding issues/tasks to the backlog so as they could be pushed to the next active sprint for completion. Jira was essential for this project due to the fact that the group wasn’t always in each other’s company and this then gave us the opportunity to keep track with each other’s progression in terms of issues completed and issues in progress. After completing a task, I would mark it as ‘done’ and in addition to </w:t>
-      </w:r>
-      <w:r>
-        <w:lastRenderedPageBreak/>
-        <w:t xml:space="preserve">this, I would push any documents or databases created to the GitHub repository so fellow team members could view all work completed. </w:t>
+        <w:t xml:space="preserve">As part of my contribution to the group, I also produced research documents and conclusions on Aviva healthcare in order to provide an estimate of the mathematical algorithms we could use to determine the cost of each policy type. Additionally, I also made use of Jira as a mechanism for adding issues/tasks to the backlog so as they could be pushed to the next active sprint for completion. Jira was essential for this project due to the fact that the group wasn’t always in each other’s company and this then gave us the opportunity to keep track with each other’s progression in terms of issues completed and issues in progress. After completing a task, I would mark it as ‘done’ and in addition to this, I would push any documents or databases created to the GitHub repository so fellow team members could view all work completed. </w:t>
       </w:r>
     </w:p>
     <w:p>
@@ -3298,7 +3646,19 @@
     <w:p>
       <w:r>
         <w:tab/>
-        <w:t>Overall, I felt we worked well as a group and we had no problems with communication due to holding weekly meetings, as well as keeping up to date via Jira, GitHub, email and of course during our DevOps class time. The SCRUM meetings each week provided us with an opportunity to find out what each member had done, what struggles they may have had and what they intended doing next. The next issue they were going to complete was then added to Jira as a part of the backlog. From a personal point of view, I feel I could have made use of GitHub’s features earlier on in the project such as merging, forking and committing from the command line. I also could have spent more time on the production of the database as I had several data types incorrect, this would have saved me time having to edit and reupload a new database. Despite this I felt we worked well together as a team and learned a lot from the module and now have a decent understanding into how to operate as part of a team adapting an agile methodology. Hopefully, this will bode well for all team members in the future.</w:t>
+        <w:t xml:space="preserve">Overall, I felt we worked well as a group and we had no problems with communication due to holding weekly meetings, as well as keeping up to date via Jira, GitHub, email and of course during our DevOps class time. The SCRUM meetings each week provided us with an opportunity to find out what each member had done, what struggles they may have had and what they intended doing next. The next issue they were going to complete was then added to Jira as a part of the backlog. From a personal </w:t>
+      </w:r>
+      <w:r>
+        <w:lastRenderedPageBreak/>
+        <w:t xml:space="preserve">point of view, I feel I could have made use of GitHub’s features earlier on in the project such as merging, forking and committing from the command line. I also could have spent more time on the production of the database as I had several data types incorrect, this would have saved me time having to edit and </w:t>
+      </w:r>
+      <w:proofErr w:type="spellStart"/>
+      <w:r>
+        <w:t>reupload</w:t>
+      </w:r>
+      <w:proofErr w:type="spellEnd"/>
+      <w:r>
+        <w:t xml:space="preserve"> a new database. Despite this I felt we worked well together as a team and learned a lot from the module and now have a decent understanding into how to operate as part of a team adapting an agile methodology. Hopefully, this will bode well for all team members in the future.</w:t>
       </w:r>
     </w:p>
     <w:p>
@@ -3332,7 +3692,25 @@
           <w:sz w:val="32"/>
           <w:u w:val="single"/>
         </w:rPr>
-        <w:t>Eoin Gallen conclusion</w:t>
+        <w:t xml:space="preserve">Eoin </w:t>
+      </w:r>
+      <w:proofErr w:type="spellStart"/>
+      <w:r>
+        <w:rPr>
+          <w:b/>
+          <w:sz w:val="32"/>
+          <w:u w:val="single"/>
+        </w:rPr>
+        <w:t>Gallen</w:t>
+      </w:r>
+      <w:proofErr w:type="spellEnd"/>
+      <w:r>
+        <w:rPr>
+          <w:b/>
+          <w:sz w:val="32"/>
+          <w:u w:val="single"/>
+        </w:rPr>
+        <w:t xml:space="preserve"> conclusion</w:t>
       </w:r>
     </w:p>
     <w:p>
@@ -3465,11 +3843,7 @@
         <w:t>ison</w:t>
       </w:r>
       <w:r>
-        <w:t xml:space="preserve"> of relational database </w:t>
-      </w:r>
-      <w:r>
-        <w:lastRenderedPageBreak/>
-        <w:t>tables. </w:t>
+        <w:t xml:space="preserve"> of relational database tables. </w:t>
       </w:r>
       <w:r>
         <w:t xml:space="preserve">Many companies are using </w:t>
@@ -3544,7 +3918,21 @@
         <w:rPr>
           <w:lang w:val="en-GB"/>
         </w:rPr>
-        <w:t xml:space="preserve"> personal details, occupation, medical conditions and their quote. I used the command prompt for the creation of the database. Once I completed creating the database I used RoboMongo which is a GUI which lets you view all the data stored in your database. You can also remove, add and update fields within this. I then exported my file and uploaded this to GitHub, so Hugh could use it to make the connection to the front end with Java. On </w:t>
+        <w:t xml:space="preserve"> personal details, occupation, medical conditions and their quote. I used the command prompt for the creation of the database. Once I completed creating the database I used </w:t>
+      </w:r>
+      <w:proofErr w:type="spellStart"/>
+      <w:r>
+        <w:rPr>
+          <w:lang w:val="en-GB"/>
+        </w:rPr>
+        <w:t>RoboMongo</w:t>
+      </w:r>
+      <w:proofErr w:type="spellEnd"/>
+      <w:r>
+        <w:rPr>
+          <w:lang w:val="en-GB"/>
+        </w:rPr>
+        <w:t xml:space="preserve"> which is a GUI which lets you view all the data stored in your database. You can also remove, add and update fields within this. I then exported my file and uploaded this to GitHub, so Hugh could use it to make the connection to the front end with Java. On </w:t>
       </w:r>
       <w:r>
         <w:rPr>
@@ -3566,6 +3954,7 @@
         </w:rPr>
         <w:t xml:space="preserve"> I have uploaded 3 file types of the database (</w:t>
       </w:r>
+      <w:proofErr w:type="spellStart"/>
       <w:r>
         <w:rPr>
           <w:noProof/>
@@ -3574,6 +3963,7 @@
         </w:rPr>
         <w:t>bson</w:t>
       </w:r>
+      <w:proofErr w:type="spellEnd"/>
       <w:r>
         <w:rPr>
           <w:lang w:val="en-GB"/>
@@ -3618,6 +4008,7 @@
         <w:rPr>
           <w:lang w:val="en-GB"/>
         </w:rPr>
+        <w:lastRenderedPageBreak/>
         <w:t xml:space="preserve">Throughout the </w:t>
       </w:r>
       <w:r>
@@ -3789,8 +4180,15 @@
           <w:sz w:val="24"/>
           <w:szCs w:val="24"/>
         </w:rPr>
+        <w:t xml:space="preserve">Within the product development a list of new and interesting technologies where used, I helped develop the front-end development of the project and was tasked with adopting a new and fun approach, ANGULAR. Angular is a framework that helps implement a dynamic web apps. I had used HTML and CSS previously and had a high proficiency in both but I wanted to help develop my range of skills further and adopted angular framework into the project, by doing this I used bootstrap, typescript, HTML and CSS, these all give the front-end a much more detailed and in-depth appearance, and also a much more appealing visualisation to the product user.  Typescript and bootstrap were new concepts to learn but I believe although a learning curve was necessary, they were much easier to develop in comparison to a website solely coded in HTML and CSS. The frontend was connected to a java backend which referenced the classes and then communicated with the MONGODB. These 3 software types implemented smoothly together. Mongo dB was a new concept in addition to bootstrap and </w:t>
+      </w:r>
+      <w:r>
+        <w:rPr>
+          <w:sz w:val="24"/>
+          <w:szCs w:val="24"/>
+        </w:rPr>
         <w:lastRenderedPageBreak/>
-        <w:t>Within the product development a list of new and interesting technologies where used, I helped develop the front-end development of the project and was tasked with adopting a new and fun approach, ANGULAR. Angular is a framework that helps implement a dynamic web apps. I had used HTML and CSS previously and had a high proficiency in both but I wanted to help develop my range of skills further and adopted angular framework into the project, by doing this I used bootstrap, typescript, HTML and CSS, these all give the front-end a much more detailed and in-depth appearance, and also a much more appealing visualisation to the product user.  Typescript and bootstrap were new concepts to learn but I believe although a learning curve was necessary, they were much easier to develop in comparison to a website solely coded in HTML and CSS. The frontend was connected to a java backend which referenced the classes and then communicated with the MONGODB. These 3 software types implemented smoothly together. Mongo dB was a new concept in addition to bootstrap and typescript. Mongo dB is a NOSQL language and has a lot of added benefits over the MySQL skills I had before, two of the most obvious being its faster at reading operations and more dynamic in development.</w:t>
+        <w:t>typescript. Mongo dB is a NOSQL language and has a lot of added benefits over the MySQL skills I had before, two of the most obvious being its faster at reading operations and more dynamic in development.</w:t>
       </w:r>
     </w:p>
     <w:p>
@@ -3880,7 +4278,6 @@
           <w:sz w:val="24"/>
           <w:szCs w:val="24"/>
         </w:rPr>
-        <w:lastRenderedPageBreak/>
         <w:t>In addition to this the use of Jira helped in planning and detailing tasks for each individual team member. Each team member could see each other’s tasks for that time, issue tasks and complete tasks. This constructive method of planning aided in the software development cycle.</w:t>
       </w:r>
     </w:p>
@@ -3896,7 +4293,23 @@
           <w:sz w:val="24"/>
           <w:szCs w:val="24"/>
         </w:rPr>
-        <w:t>Another thing I liked about this subject was the use of new tools within the product development for example Jira already mentioned but JRAT, Jacoco, GIT and Junit.</w:t>
+        <w:t xml:space="preserve">Another thing I liked about this subject was the use of new tools within the product development for example Jira already mentioned but JRAT, </w:t>
+      </w:r>
+      <w:proofErr w:type="spellStart"/>
+      <w:r>
+        <w:rPr>
+          <w:sz w:val="24"/>
+          <w:szCs w:val="24"/>
+        </w:rPr>
+        <w:t>Jacoco</w:t>
+      </w:r>
+      <w:proofErr w:type="spellEnd"/>
+      <w:r>
+        <w:rPr>
+          <w:sz w:val="24"/>
+          <w:szCs w:val="24"/>
+        </w:rPr>
+        <w:t>, GIT and Junit.</w:t>
       </w:r>
     </w:p>
     <w:p>
@@ -3952,8 +4365,6 @@
           <w:szCs w:val="24"/>
         </w:rPr>
       </w:pPr>
-      <w:bookmarkStart w:id="1" w:name="_GoBack"/>
-      <w:bookmarkEnd w:id="1"/>
     </w:p>
     <w:p>
       <w:pPr>
@@ -3982,14 +4393,7 @@
         <w:rPr>
           <w:sz w:val="24"/>
         </w:rPr>
-        <w:t xml:space="preserve">To conclude, Git and Jira are industry standards for a reason, they work very well and strengthen collaboration in a team. Jira provides an easy to use, friendly user interface that incites the user to interact with it. It gives team leads and project managers the information they need in regards progress and remaining tasks without having to chase anyone down for information. Git allows teams to get immediate updates on the project, this is far more convenient than file sharing between users, the fact that cloud solutions like GitHub and Bit Bucket exist make it even more convenient, allowing developers at home to work on the product if the workplace allows it. With tools like automation, the development process can be further improved with git using tools like automation, a developer can have their environment set up that it pulls the latest updates immediately on start-up of the computer, improving workplace efficiency. One of the main points of Git is version control, the idea that if you make a mistake so damaging that the system is beyond repair or the bug will take too long to fix, the developer can just roll back to the last saved version. The mentioned technologies have increased productivity drastically in our development process, at home, I personally was able to see the updates happening through GitHub, if I’d forgotten a task or wanted to check if someone else on the team had finished their own, I could check on Jira </w:t>
-      </w:r>
-      <w:r>
-        <w:rPr>
-          <w:sz w:val="24"/>
-        </w:rPr>
-        <w:lastRenderedPageBreak/>
-        <w:t>and see exactly where everyone stood in development, this helped immensely, It also stopped team members and myself duplicating work, saving time and improving the workflow.</w:t>
+        <w:t>To conclude, Git and Jira are industry standards for a reason, they work very well and strengthen collaboration in a team. Jira provides an easy to use, friendly user interface that incites the user to interact with it. It gives team leads and project managers the information they need in regards progress and remaining tasks without having to chase anyone down for information. Git allows teams to get immediate updates on the project, this is far more convenient than file sharing between users, the fact that cloud solutions like GitHub and Bit Bucket exist make it even more convenient, allowing developers at home to work on the product if the workplace allows it. With tools like automation, the development process can be further improved with git using tools like automation, a developer can have their environment set up that it pulls the latest updates immediately on start-up of the computer, improving workplace efficiency. One of the main points of Git is version control, the idea that if you make a mistake so damaging that the system is beyond repair or the bug will take too long to fix, the developer can just roll back to the last saved version. The mentioned technologies have increased productivity drastically in our development process, at home, I personally was able to see the updates happening through GitHub, if I’d forgotten a task or wanted to check if someone else on the team had finished their own, I could check on Jira and see exactly where everyone stood in development, this helped immensely, It also stopped team members and myself duplicating work, saving time and improving the workflow.</w:t>
       </w:r>
     </w:p>
     <w:p>
@@ -4044,7 +4448,7 @@
 </file>
 
 <file path=word/numbering.xml><?xml version="1.0" encoding="utf-8"?>
-<w:numbering xmlns:wpc="http://schemas.microsoft.com/office/word/2010/wordprocessingCanvas" xmlns:cx="http://schemas.microsoft.com/office/drawing/2014/chartex" xmlns:cx1="http://schemas.microsoft.com/office/drawing/2015/9/8/chartex" xmlns:cx2="http://schemas.microsoft.com/office/drawing/2015/10/21/chartex" xmlns:cx3="http://schemas.microsoft.com/office/drawing/2016/5/9/chartex" xmlns:cx4="http://schemas.microsoft.com/office/drawing/2016/5/10/chartex" xmlns:cx5="http://schemas.microsoft.com/office/drawing/2016/5/11/chartex" xmlns:mc="http://schemas.openxmlformats.org/markup-compatibility/2006" xmlns:o="urn:schemas-microsoft-com:office:office" xmlns:r="http://schemas.openxmlformats.org/officeDocument/2006/relationships" xmlns:m="http://schemas.openxmlformats.org/officeDocument/2006/math" xmlns:v="urn:schemas-microsoft-com:vml" xmlns:wp14="http://schemas.microsoft.com/office/word/2010/wordprocessingDrawing" xmlns:wp="http://schemas.openxmlformats.org/drawingml/2006/wordprocessingDrawing" xmlns:w10="urn:schemas-microsoft-com:office:word" xmlns:w="http://schemas.openxmlformats.org/wordprocessingml/2006/main" xmlns:w14="http://schemas.microsoft.com/office/word/2010/wordml" xmlns:w15="http://schemas.microsoft.com/office/word/2012/wordml" xmlns:w16se="http://schemas.microsoft.com/office/word/2015/wordml/symex" xmlns:wpg="http://schemas.microsoft.com/office/word/2010/wordprocessingGroup" xmlns:wpi="http://schemas.microsoft.com/office/word/2010/wordprocessingInk" xmlns:wne="http://schemas.microsoft.com/office/word/2006/wordml" xmlns:wps="http://schemas.microsoft.com/office/word/2010/wordprocessingShape" mc:Ignorable="w14 w15 w16se wp14">
+<w:numbering xmlns:wpc="http://schemas.microsoft.com/office/word/2010/wordprocessingCanvas" xmlns:cx="http://schemas.microsoft.com/office/drawing/2014/chartex" xmlns:cx1="http://schemas.microsoft.com/office/drawing/2015/9/8/chartex" xmlns:mc="http://schemas.openxmlformats.org/markup-compatibility/2006" xmlns:o="urn:schemas-microsoft-com:office:office" xmlns:r="http://schemas.openxmlformats.org/officeDocument/2006/relationships" xmlns:m="http://schemas.openxmlformats.org/officeDocument/2006/math" xmlns:v="urn:schemas-microsoft-com:vml" xmlns:wp14="http://schemas.microsoft.com/office/word/2010/wordprocessingDrawing" xmlns:wp="http://schemas.openxmlformats.org/drawingml/2006/wordprocessingDrawing" xmlns:w10="urn:schemas-microsoft-com:office:word" xmlns:w="http://schemas.openxmlformats.org/wordprocessingml/2006/main" xmlns:w14="http://schemas.microsoft.com/office/word/2010/wordml" xmlns:w15="http://schemas.microsoft.com/office/word/2012/wordml" xmlns:w16se="http://schemas.microsoft.com/office/word/2015/wordml/symex" xmlns:wpg="http://schemas.microsoft.com/office/word/2010/wordprocessingGroup" xmlns:wpi="http://schemas.microsoft.com/office/word/2010/wordprocessingInk" xmlns:wne="http://schemas.microsoft.com/office/word/2006/wordml" xmlns:wps="http://schemas.microsoft.com/office/word/2010/wordprocessingShape" mc:Ignorable="w14 w15 w16se wp14">
   <w:abstractNum w:abstractNumId="0" w15:restartNumberingAfterBreak="0">
     <w:nsid w:val="606C5C06"/>
     <w:multiLevelType w:val="hybridMultilevel"/>
@@ -4273,27 +4677,9 @@
   </w:abstractNum>
   <w:num w:numId="1">
     <w:abstractNumId w:val="1"/>
-    <w:lvlOverride w:ilvl="0"/>
-    <w:lvlOverride w:ilvl="1"/>
-    <w:lvlOverride w:ilvl="2"/>
-    <w:lvlOverride w:ilvl="3"/>
-    <w:lvlOverride w:ilvl="4"/>
-    <w:lvlOverride w:ilvl="5"/>
-    <w:lvlOverride w:ilvl="6"/>
-    <w:lvlOverride w:ilvl="7"/>
-    <w:lvlOverride w:ilvl="8"/>
   </w:num>
   <w:num w:numId="2">
     <w:abstractNumId w:val="0"/>
-    <w:lvlOverride w:ilvl="0"/>
-    <w:lvlOverride w:ilvl="1"/>
-    <w:lvlOverride w:ilvl="2"/>
-    <w:lvlOverride w:ilvl="3"/>
-    <w:lvlOverride w:ilvl="4"/>
-    <w:lvlOverride w:ilvl="5"/>
-    <w:lvlOverride w:ilvl="6"/>
-    <w:lvlOverride w:ilvl="7"/>
-    <w:lvlOverride w:ilvl="8"/>
   </w:num>
 </w:numbering>
 </file>
@@ -4315,7 +4701,7 @@
       </w:pPr>
     </w:pPrDefault>
   </w:docDefaults>
-  <w:latentStyles w:defLockedState="0" w:defUIPriority="99" w:defSemiHidden="0" w:defUnhideWhenUsed="0" w:defQFormat="0" w:count="374">
+  <w:latentStyles w:defLockedState="0" w:defUIPriority="99" w:defSemiHidden="0" w:defUnhideWhenUsed="0" w:defQFormat="0" w:count="371">
     <w:lsdException w:name="Normal" w:uiPriority="0" w:qFormat="1"/>
     <w:lsdException w:name="heading 1" w:uiPriority="9" w:qFormat="1"/>
     <w:lsdException w:name="heading 2" w:semiHidden="1" w:uiPriority="9" w:unhideWhenUsed="1" w:qFormat="1"/>
@@ -4687,9 +5073,6 @@
     <w:lsdException w:name="List Table 5 Dark Accent 6" w:uiPriority="50"/>
     <w:lsdException w:name="List Table 6 Colorful Accent 6" w:uiPriority="51"/>
     <w:lsdException w:name="List Table 7 Colorful Accent 6" w:uiPriority="52"/>
-    <w:lsdException w:name="Mention" w:semiHidden="1" w:unhideWhenUsed="1"/>
-    <w:lsdException w:name="Smart Hyperlink" w:semiHidden="1" w:unhideWhenUsed="1"/>
-    <w:lsdException w:name="Hashtag" w:semiHidden="1" w:unhideWhenUsed="1"/>
   </w:latentStyles>
   <w:style w:type="paragraph" w:default="1" w:styleId="Normal">
     <w:name w:val="Normal"/>

</xml_diff>